<commit_message>
updated application structure doc
</commit_message>
<xml_diff>
--- a/Docs/BackEndDocumentation.docx
+++ b/Docs/BackEndDocumentation.docx
@@ -133,8 +133,6 @@
           </wp:inline>
         </w:drawing>
       </w:r>
-      <w:bookmarkStart w:id="0" w:name="_GoBack"/>
-      <w:bookmarkEnd w:id="0"/>
     </w:p>
     <w:p>
       <w:pPr>
@@ -3286,27 +3284,7 @@
           <w:highlight w:val="yellow"/>
           <w:lang w:val="uk-UA"/>
         </w:rPr>
-        <w:t xml:space="preserve"> </w:t>
-      </w:r>
-      <w:r>
-        <w:rPr>
-          <w:rFonts w:ascii="Times New Roman" w:hAnsi="Times New Roman" w:cs="Times New Roman"/>
-          <w:sz w:val="28"/>
-          <w:szCs w:val="28"/>
-          <w:highlight w:val="yellow"/>
-          <w:lang w:val="uk-UA"/>
-        </w:rPr>
-        <w:t>посилання якщо треба</w:t>
-      </w:r>
-      <w:r>
-        <w:rPr>
-          <w:rFonts w:ascii="Times New Roman" w:hAnsi="Times New Roman" w:cs="Times New Roman"/>
-          <w:sz w:val="28"/>
-          <w:szCs w:val="28"/>
-          <w:highlight w:val="yellow"/>
-          <w:lang w:val="uk-UA"/>
-        </w:rPr>
-        <w:t>)</w:t>
+        <w:t xml:space="preserve"> посилання якщо треба)</w:t>
       </w:r>
       <w:r>
         <w:rPr>
@@ -4198,6 +4176,9 @@
     <w:p>
       <w:pPr>
         <w:spacing w:line="360" w:lineRule="auto"/>
+        <w:rPr>
+          <w:lang w:val="uk-UA"/>
+        </w:rPr>
       </w:pPr>
       <w:r>
         <w:object w:dxaOrig="10215" w:dyaOrig="7335">
@@ -4220,10 +4201,10 @@
             <v:path o:extrusionok="f" gradientshapeok="t" o:connecttype="rect"/>
             <o:lock v:ext="edit" aspectratio="t"/>
           </v:shapetype>
-          <v:shape id="_x0000_i1044" type="#_x0000_t75" style="width:484.3pt;height:303.6pt" o:ole="">
-            <v:imagedata r:id="rId9" o:title="" cropbottom="8320f"/>
+          <v:shape id="_x0000_i1027" type="#_x0000_t75" style="width:484.3pt;height:298.85pt" o:ole="">
+            <v:imagedata r:id="rId9" o:title="" cropbottom="9216f"/>
           </v:shape>
-          <o:OLEObject Type="Embed" ProgID="Visio.Drawing.15" ShapeID="_x0000_i1044" DrawAspect="Content" ObjectID="_1667591028" r:id="rId10"/>
+          <o:OLEObject Type="Embed" ProgID="Visio.Drawing.15" ShapeID="_x0000_i1027" DrawAspect="Content" ObjectID="_1667632769" r:id="rId10"/>
         </w:object>
       </w:r>
     </w:p>
@@ -4278,6 +4259,8 @@
         </w:rPr>
         <w:t>Структура та основні компоненти застосунку</w:t>
       </w:r>
+      <w:bookmarkStart w:id="0" w:name="_GoBack"/>
+      <w:bookmarkEnd w:id="0"/>
     </w:p>
     <w:p>
       <w:pPr>
@@ -4308,7 +4291,73 @@
           <w:szCs w:val="28"/>
           <w:lang w:val="uk-UA"/>
         </w:rPr>
-        <w:t xml:space="preserve">Сервіс </w:t>
+        <w:lastRenderedPageBreak/>
+        <w:t>Сервіс «</w:t>
+      </w:r>
+      <w:proofErr w:type="spellStart"/>
+      <w:r>
+        <w:rPr>
+          <w:rFonts w:ascii="Times New Roman" w:hAnsi="Times New Roman" w:cs="Times New Roman"/>
+          <w:sz w:val="28"/>
+          <w:szCs w:val="28"/>
+        </w:rPr>
+        <w:t>IronMacbeth</w:t>
+      </w:r>
+      <w:proofErr w:type="spellEnd"/>
+      <w:r>
+        <w:rPr>
+          <w:rFonts w:ascii="Times New Roman" w:hAnsi="Times New Roman" w:cs="Times New Roman"/>
+          <w:sz w:val="28"/>
+          <w:szCs w:val="28"/>
+          <w:lang w:val="uk-UA"/>
+        </w:rPr>
+        <w:t>.</w:t>
+      </w:r>
+      <w:proofErr w:type="spellStart"/>
+      <w:r>
+        <w:rPr>
+          <w:rFonts w:ascii="Times New Roman" w:hAnsi="Times New Roman" w:cs="Times New Roman"/>
+          <w:sz w:val="28"/>
+          <w:szCs w:val="28"/>
+        </w:rPr>
+        <w:t>UserManagement</w:t>
+      </w:r>
+      <w:proofErr w:type="spellEnd"/>
+      <w:r>
+        <w:rPr>
+          <w:rFonts w:ascii="Times New Roman" w:hAnsi="Times New Roman" w:cs="Times New Roman"/>
+          <w:sz w:val="28"/>
+          <w:szCs w:val="28"/>
+          <w:lang w:val="uk-UA"/>
+        </w:rPr>
+        <w:t>»</w:t>
+      </w:r>
+    </w:p>
+    <w:p>
+      <w:pPr>
+        <w:spacing w:line="360" w:lineRule="auto"/>
+        <w:rPr>
+          <w:rFonts w:ascii="Times New Roman" w:hAnsi="Times New Roman" w:cs="Times New Roman"/>
+          <w:sz w:val="28"/>
+          <w:szCs w:val="28"/>
+          <w:lang w:val="uk-UA"/>
+        </w:rPr>
+      </w:pPr>
+      <w:r>
+        <w:rPr>
+          <w:rFonts w:ascii="Times New Roman" w:hAnsi="Times New Roman" w:cs="Times New Roman"/>
+          <w:sz w:val="28"/>
+          <w:lang w:val="uk-UA"/>
+        </w:rPr>
+        <w:t>Відпо</w:t>
+      </w:r>
+      <w:r>
+        <w:rPr>
+          <w:rFonts w:ascii="Times New Roman" w:hAnsi="Times New Roman" w:cs="Times New Roman"/>
+          <w:sz w:val="28"/>
+          <w:lang w:val="uk-UA"/>
+        </w:rPr>
+        <w:t xml:space="preserve">відальність сервісу </w:t>
       </w:r>
       <w:r>
         <w:rPr>
@@ -4355,90 +4404,7 @@
           <w:szCs w:val="28"/>
           <w:lang w:val="uk-UA"/>
         </w:rPr>
-        <w:t>»</w:t>
-      </w:r>
-    </w:p>
-    <w:p>
-      <w:pPr>
-        <w:spacing w:line="360" w:lineRule="auto"/>
-        <w:rPr>
-          <w:rFonts w:ascii="Times New Roman" w:hAnsi="Times New Roman" w:cs="Times New Roman"/>
-          <w:sz w:val="28"/>
-          <w:szCs w:val="28"/>
-          <w:lang w:val="uk-UA"/>
-        </w:rPr>
-      </w:pPr>
-      <w:r>
-        <w:rPr>
-          <w:rFonts w:ascii="Times New Roman" w:hAnsi="Times New Roman" w:cs="Times New Roman"/>
-          <w:sz w:val="28"/>
-          <w:lang w:val="uk-UA"/>
-        </w:rPr>
-        <w:t>Відпо</w:t>
-      </w:r>
-      <w:r>
-        <w:rPr>
-          <w:rFonts w:ascii="Times New Roman" w:hAnsi="Times New Roman" w:cs="Times New Roman"/>
-          <w:sz w:val="28"/>
-          <w:lang w:val="uk-UA"/>
-        </w:rPr>
-        <w:t xml:space="preserve">відальність сервісу </w:t>
-      </w:r>
-      <w:r>
-        <w:rPr>
-          <w:rFonts w:ascii="Times New Roman" w:hAnsi="Times New Roman" w:cs="Times New Roman"/>
-          <w:sz w:val="28"/>
-          <w:szCs w:val="28"/>
-          <w:lang w:val="uk-UA"/>
-        </w:rPr>
-        <w:t>«</w:t>
-      </w:r>
-      <w:proofErr w:type="spellStart"/>
-      <w:r>
-        <w:rPr>
-          <w:rFonts w:ascii="Times New Roman" w:hAnsi="Times New Roman" w:cs="Times New Roman"/>
-          <w:sz w:val="28"/>
-          <w:szCs w:val="28"/>
-        </w:rPr>
-        <w:t>IronMacbeth</w:t>
-      </w:r>
-      <w:proofErr w:type="spellEnd"/>
-      <w:r>
-        <w:rPr>
-          <w:rFonts w:ascii="Times New Roman" w:hAnsi="Times New Roman" w:cs="Times New Roman"/>
-          <w:sz w:val="28"/>
-          <w:szCs w:val="28"/>
-          <w:lang w:val="uk-UA"/>
-        </w:rPr>
-        <w:t>.</w:t>
-      </w:r>
-      <w:proofErr w:type="spellStart"/>
-      <w:r>
-        <w:rPr>
-          <w:rFonts w:ascii="Times New Roman" w:hAnsi="Times New Roman" w:cs="Times New Roman"/>
-          <w:sz w:val="28"/>
-          <w:szCs w:val="28"/>
-        </w:rPr>
-        <w:t>UserManagement</w:t>
-      </w:r>
-      <w:proofErr w:type="spellEnd"/>
-      <w:r>
-        <w:rPr>
-          <w:rFonts w:ascii="Times New Roman" w:hAnsi="Times New Roman" w:cs="Times New Roman"/>
-          <w:sz w:val="28"/>
-          <w:szCs w:val="28"/>
-          <w:lang w:val="uk-UA"/>
-        </w:rPr>
-        <w:t>»</w:t>
-      </w:r>
-      <w:r>
-        <w:rPr>
-          <w:rFonts w:ascii="Times New Roman" w:hAnsi="Times New Roman" w:cs="Times New Roman"/>
-          <w:sz w:val="28"/>
-          <w:szCs w:val="28"/>
-          <w:lang w:val="uk-UA"/>
-        </w:rPr>
-        <w:t xml:space="preserve"> (надалі у цьому підрозділі – сервіс) полягає у автентифікації користувачів,</w:t>
+        <w:t>» (надалі у цьому підрозділі – сервіс) полягає у автентифікації користувачів,</w:t>
       </w:r>
       <w:r>
         <w:rPr>
@@ -4632,6 +4598,7 @@
         <w:rPr>
           <w:rFonts w:ascii="Times New Roman" w:hAnsi="Times New Roman" w:cs="Times New Roman"/>
           <w:sz w:val="28"/>
+          <w:lang w:val="ru-RU"/>
         </w:rPr>
         <w:t>(</w:t>
       </w:r>
@@ -5314,15 +5281,7 @@
           <w:sz w:val="28"/>
           <w:lang w:val="uk-UA"/>
         </w:rPr>
-        <w:t>С</w:t>
-      </w:r>
-      <w:r>
-        <w:rPr>
-          <w:rFonts w:ascii="Times New Roman" w:hAnsi="Times New Roman" w:cs="Times New Roman"/>
-          <w:sz w:val="28"/>
-          <w:lang w:val="uk-UA"/>
-        </w:rPr>
-        <w:t xml:space="preserve">ервіс </w:t>
+        <w:t xml:space="preserve">Сервіс </w:t>
       </w:r>
       <w:r>
         <w:rPr>
@@ -5369,16 +5328,7 @@
           <w:szCs w:val="28"/>
           <w:lang w:val="uk-UA"/>
         </w:rPr>
-        <w:t>» (надалі у цьому підрозділі – сервіс)</w:t>
-      </w:r>
-      <w:r>
-        <w:rPr>
-          <w:rFonts w:ascii="Times New Roman" w:hAnsi="Times New Roman" w:cs="Times New Roman"/>
-          <w:sz w:val="28"/>
-          <w:szCs w:val="28"/>
-          <w:lang w:val="uk-UA"/>
-        </w:rPr>
-        <w:t xml:space="preserve"> відповідальний за збереження неструктурованих бінарних файлів. Даний сервіс абстрагує спосіб збереження файлів від решти розподіленої системи. Наприклад файли можуть зберігатись на дисковому носії інформацій або у хмарному сховищі</w:t>
+        <w:t>» (надалі у цьому підрозділі – сервіс) відповідальний за збереження неструктурованих бінарних файлів. Даний сервіс абстрагує спосіб збереження файлів від решти розподіленої системи. Наприклад файли можуть зберігатись на дисковому носії інформацій або у хмарному сховищі</w:t>
       </w:r>
       <w:r>
         <w:rPr>
@@ -6470,6 +6420,7 @@
         <w:rPr>
           <w:rFonts w:ascii="Times New Roman" w:hAnsi="Times New Roman" w:cs="Times New Roman"/>
           <w:sz w:val="28"/>
+          <w:lang w:val="uk-UA"/>
         </w:rPr>
       </w:pPr>
       <w:proofErr w:type="spellStart"/>
@@ -6505,45 +6456,47 @@
           <w:rFonts w:ascii="Times New Roman" w:hAnsi="Times New Roman" w:cs="Times New Roman"/>
           <w:sz w:val="28"/>
         </w:rPr>
-        <w:t xml:space="preserve">API </w:t>
-      </w:r>
-      <w:proofErr w:type="spellStart"/>
-      <w:r>
-        <w:rPr>
-          <w:rFonts w:ascii="Times New Roman" w:hAnsi="Times New Roman" w:cs="Times New Roman"/>
-          <w:sz w:val="28"/>
-        </w:rPr>
-        <w:t>Сервіс</w:t>
-      </w:r>
-      <w:proofErr w:type="spellEnd"/>
-      <w:r>
-        <w:rPr>
-          <w:rFonts w:ascii="Times New Roman" w:hAnsi="Times New Roman" w:cs="Times New Roman"/>
-          <w:sz w:val="28"/>
-          <w:lang w:val="ru-RU"/>
-        </w:rPr>
-        <w:t>у</w:t>
-      </w:r>
-      <w:r>
-        <w:rPr>
-          <w:rFonts w:ascii="Times New Roman" w:hAnsi="Times New Roman" w:cs="Times New Roman"/>
-          <w:sz w:val="28"/>
-        </w:rPr>
-        <w:t xml:space="preserve"> «</w:t>
-      </w:r>
-      <w:proofErr w:type="spellStart"/>
-      <w:r>
-        <w:rPr>
-          <w:rFonts w:ascii="Times New Roman" w:hAnsi="Times New Roman" w:cs="Times New Roman"/>
-          <w:sz w:val="28"/>
-        </w:rPr>
-        <w:t>IronMacbeth.FileStorage</w:t>
-      </w:r>
-      <w:proofErr w:type="spellEnd"/>
-      <w:r>
-        <w:rPr>
-          <w:rFonts w:ascii="Times New Roman" w:hAnsi="Times New Roman" w:cs="Times New Roman"/>
-          <w:sz w:val="28"/>
+        <w:t>API</w:t>
+      </w:r>
+      <w:r>
+        <w:rPr>
+          <w:rFonts w:ascii="Times New Roman" w:hAnsi="Times New Roman" w:cs="Times New Roman"/>
+          <w:sz w:val="28"/>
+          <w:lang w:val="uk-UA"/>
+        </w:rPr>
+        <w:t xml:space="preserve"> Сервісу «</w:t>
+      </w:r>
+      <w:proofErr w:type="spellStart"/>
+      <w:r>
+        <w:rPr>
+          <w:rFonts w:ascii="Times New Roman" w:hAnsi="Times New Roman" w:cs="Times New Roman"/>
+          <w:sz w:val="28"/>
+        </w:rPr>
+        <w:t>IronMacbeth</w:t>
+      </w:r>
+      <w:proofErr w:type="spellEnd"/>
+      <w:r>
+        <w:rPr>
+          <w:rFonts w:ascii="Times New Roman" w:hAnsi="Times New Roman" w:cs="Times New Roman"/>
+          <w:sz w:val="28"/>
+          <w:lang w:val="uk-UA"/>
+        </w:rPr>
+        <w:t>.</w:t>
+      </w:r>
+      <w:proofErr w:type="spellStart"/>
+      <w:r>
+        <w:rPr>
+          <w:rFonts w:ascii="Times New Roman" w:hAnsi="Times New Roman" w:cs="Times New Roman"/>
+          <w:sz w:val="28"/>
+        </w:rPr>
+        <w:t>FileStorage</w:t>
+      </w:r>
+      <w:proofErr w:type="spellEnd"/>
+      <w:r>
+        <w:rPr>
+          <w:rFonts w:ascii="Times New Roman" w:hAnsi="Times New Roman" w:cs="Times New Roman"/>
+          <w:sz w:val="28"/>
+          <w:lang w:val="uk-UA"/>
         </w:rPr>
         <w:t>»</w:t>
       </w:r>
@@ -6875,23 +6828,7 @@
           <w:sz w:val="28"/>
           <w:lang w:val="uk-UA"/>
         </w:rPr>
-        <w:t xml:space="preserve"> представлення </w:t>
-      </w:r>
-      <w:r>
-        <w:rPr>
-          <w:rFonts w:ascii="Times New Roman" w:hAnsi="Times New Roman" w:cs="Times New Roman"/>
-          <w:sz w:val="28"/>
-          <w:lang w:val="uk-UA"/>
-        </w:rPr>
-        <w:t xml:space="preserve">вертикального </w:t>
-      </w:r>
-      <w:r>
-        <w:rPr>
-          <w:rFonts w:ascii="Times New Roman" w:hAnsi="Times New Roman" w:cs="Times New Roman"/>
-          <w:sz w:val="28"/>
-          <w:lang w:val="uk-UA"/>
-        </w:rPr>
-        <w:t>і горизонтального масштабування.</w:t>
+        <w:t xml:space="preserve"> представлення вертикального і горизонтального масштабування.</w:t>
       </w:r>
     </w:p>
     <w:p>
@@ -6943,159 +6880,15 @@
           <w:sz w:val="28"/>
           <w:lang w:val="uk-UA"/>
         </w:rPr>
-        <w:t xml:space="preserve">Горизонтальне масштабування – нарощування </w:t>
-      </w:r>
-      <w:r>
-        <w:rPr>
-          <w:rFonts w:ascii="Times New Roman" w:hAnsi="Times New Roman" w:cs="Times New Roman"/>
-          <w:sz w:val="28"/>
-          <w:lang w:val="uk-UA"/>
-        </w:rPr>
-        <w:t>комп’ютерних ресурсів</w:t>
-      </w:r>
-      <w:r>
-        <w:rPr>
-          <w:rFonts w:ascii="Times New Roman" w:hAnsi="Times New Roman" w:cs="Times New Roman"/>
-          <w:sz w:val="28"/>
-          <w:lang w:val="uk-UA"/>
-        </w:rPr>
-        <w:t xml:space="preserve"> розподіленої системи шляхом введення додаткових обчислювальних машин, з розподіленням навантаження між існуючими і доданими </w:t>
-      </w:r>
-      <w:r>
-        <w:rPr>
-          <w:rFonts w:ascii="Times New Roman" w:hAnsi="Times New Roman" w:cs="Times New Roman"/>
-          <w:sz w:val="28"/>
-          <w:lang w:val="uk-UA"/>
-        </w:rPr>
-        <w:t>обчислювальни</w:t>
-      </w:r>
-      <w:r>
-        <w:rPr>
-          <w:rFonts w:ascii="Times New Roman" w:hAnsi="Times New Roman" w:cs="Times New Roman"/>
-          <w:sz w:val="28"/>
-          <w:lang w:val="uk-UA"/>
-        </w:rPr>
-        <w:t>ми</w:t>
-      </w:r>
-      <w:r>
-        <w:rPr>
-          <w:rFonts w:ascii="Times New Roman" w:hAnsi="Times New Roman" w:cs="Times New Roman"/>
-          <w:sz w:val="28"/>
-          <w:lang w:val="uk-UA"/>
-        </w:rPr>
-        <w:t xml:space="preserve"> машин</w:t>
-      </w:r>
-      <w:r>
-        <w:rPr>
-          <w:rFonts w:ascii="Times New Roman" w:hAnsi="Times New Roman" w:cs="Times New Roman"/>
-          <w:sz w:val="28"/>
-          <w:lang w:val="uk-UA"/>
-        </w:rPr>
-        <w:t>ами. Даний тип масштабування дозволяє досягти більшої гнучкості у порівнянні з в</w:t>
-      </w:r>
-      <w:r>
-        <w:rPr>
-          <w:rFonts w:ascii="Times New Roman" w:hAnsi="Times New Roman" w:cs="Times New Roman"/>
-          <w:sz w:val="28"/>
-          <w:lang w:val="uk-UA"/>
-        </w:rPr>
-        <w:t>ертикальн</w:t>
-      </w:r>
-      <w:r>
-        <w:rPr>
-          <w:rFonts w:ascii="Times New Roman" w:hAnsi="Times New Roman" w:cs="Times New Roman"/>
-          <w:sz w:val="28"/>
-          <w:lang w:val="uk-UA"/>
-        </w:rPr>
-        <w:t>им</w:t>
-      </w:r>
-      <w:r>
-        <w:rPr>
-          <w:rFonts w:ascii="Times New Roman" w:hAnsi="Times New Roman" w:cs="Times New Roman"/>
-          <w:sz w:val="28"/>
-          <w:lang w:val="uk-UA"/>
-        </w:rPr>
-        <w:t xml:space="preserve"> масштабування</w:t>
-      </w:r>
-      <w:r>
-        <w:rPr>
-          <w:rFonts w:ascii="Times New Roman" w:hAnsi="Times New Roman" w:cs="Times New Roman"/>
-          <w:sz w:val="28"/>
-          <w:lang w:val="uk-UA"/>
-        </w:rPr>
-        <w:t xml:space="preserve">м, адже не тільки загальна обчислювальна здатність </w:t>
-      </w:r>
-      <w:r>
-        <w:rPr>
-          <w:rFonts w:ascii="Times New Roman" w:hAnsi="Times New Roman" w:cs="Times New Roman"/>
-          <w:sz w:val="28"/>
-          <w:lang w:val="uk-UA"/>
-        </w:rPr>
-        <w:t xml:space="preserve">горизонтально масштабованих систем значно перевищує вертикально масштабовані, а ще й збільшує стійкість системи (якщо одна </w:t>
-      </w:r>
-      <w:r>
-        <w:rPr>
-          <w:rFonts w:ascii="Times New Roman" w:hAnsi="Times New Roman" w:cs="Times New Roman"/>
-          <w:sz w:val="28"/>
-          <w:lang w:val="uk-UA"/>
-        </w:rPr>
-        <w:t>обчислювальн</w:t>
-      </w:r>
-      <w:r>
-        <w:rPr>
-          <w:rFonts w:ascii="Times New Roman" w:hAnsi="Times New Roman" w:cs="Times New Roman"/>
-          <w:sz w:val="28"/>
-          <w:lang w:val="uk-UA"/>
-        </w:rPr>
-        <w:t>а</w:t>
-      </w:r>
-      <w:r>
-        <w:rPr>
-          <w:rFonts w:ascii="Times New Roman" w:hAnsi="Times New Roman" w:cs="Times New Roman"/>
-          <w:sz w:val="28"/>
-          <w:lang w:val="uk-UA"/>
-        </w:rPr>
-        <w:t xml:space="preserve"> машина</w:t>
-      </w:r>
-      <w:r>
-        <w:rPr>
-          <w:rFonts w:ascii="Times New Roman" w:hAnsi="Times New Roman" w:cs="Times New Roman"/>
-          <w:sz w:val="28"/>
-          <w:lang w:val="uk-UA"/>
-        </w:rPr>
-        <w:t xml:space="preserve"> з низки </w:t>
-      </w:r>
-      <w:r>
-        <w:rPr>
-          <w:rFonts w:ascii="Times New Roman" w:hAnsi="Times New Roman" w:cs="Times New Roman"/>
-          <w:sz w:val="28"/>
-          <w:lang w:val="uk-UA"/>
-        </w:rPr>
-        <w:t>горизонтально масштабованих</w:t>
-      </w:r>
-      <w:r>
-        <w:rPr>
-          <w:rFonts w:ascii="Times New Roman" w:hAnsi="Times New Roman" w:cs="Times New Roman"/>
-          <w:sz w:val="28"/>
-          <w:lang w:val="uk-UA"/>
-        </w:rPr>
-        <w:t xml:space="preserve"> вийде з ладу, користувачі лише відчують зниження швидкості виконання операцій, але не втратять можливість користуватись функціоналом, як це відбувається з вертикально масштабованими </w:t>
-      </w:r>
-      <w:r>
-        <w:rPr>
-          <w:rFonts w:ascii="Times New Roman" w:hAnsi="Times New Roman" w:cs="Times New Roman"/>
-          <w:sz w:val="28"/>
-          <w:lang w:val="uk-UA"/>
-        </w:rPr>
-        <w:t>обчислювальними машинами</w:t>
-      </w:r>
-      <w:r>
-        <w:rPr>
-          <w:rFonts w:ascii="Times New Roman" w:hAnsi="Times New Roman" w:cs="Times New Roman"/>
-          <w:sz w:val="28"/>
-          <w:lang w:val="uk-UA"/>
-        </w:rPr>
-        <w:t xml:space="preserve">); також можливо </w:t>
+        <w:t xml:space="preserve">Горизонтальне масштабування – нарощування комп’ютерних ресурсів розподіленої системи шляхом введення додаткових обчислювальних машин, з розподіленням навантаження між існуючими і доданими обчислювальними машинами. Даний тип масштабування дозволяє досягти більшої гнучкості у порівнянні з вертикальним масштабуванням, адже не тільки загальна обчислювальна здатність </w:t>
+      </w:r>
+      <w:r>
+        <w:rPr>
+          <w:rFonts w:ascii="Times New Roman" w:hAnsi="Times New Roman" w:cs="Times New Roman"/>
+          <w:sz w:val="28"/>
+          <w:lang w:val="uk-UA"/>
+        </w:rPr>
+        <w:t xml:space="preserve">горизонтально масштабованих систем значно перевищує вертикально масштабовані, а ще й збільшує стійкість системи (якщо одна обчислювальна машина з низки горизонтально масштабованих вийде з ладу, користувачі лише відчують зниження швидкості виконання операцій, але не втратять можливість користуватись функціоналом, як це відбувається з вертикально масштабованими обчислювальними машинами); також можливо </w:t>
       </w:r>
       <w:r>
         <w:rPr>
@@ -7104,39 +6897,7 @@
           <w:lang w:val="uk-UA"/>
         </w:rPr>
         <w:lastRenderedPageBreak/>
-        <w:t xml:space="preserve">досягти ефекту підвищеної ефективності системи завдяки розміщенню додаткових </w:t>
-      </w:r>
-      <w:r>
-        <w:rPr>
-          <w:rFonts w:ascii="Times New Roman" w:hAnsi="Times New Roman" w:cs="Times New Roman"/>
-          <w:sz w:val="28"/>
-          <w:lang w:val="uk-UA"/>
-        </w:rPr>
-        <w:t>горизонтально масштабованих обчислювальн</w:t>
-      </w:r>
-      <w:r>
-        <w:rPr>
-          <w:rFonts w:ascii="Times New Roman" w:hAnsi="Times New Roman" w:cs="Times New Roman"/>
-          <w:sz w:val="28"/>
-          <w:lang w:val="uk-UA"/>
-        </w:rPr>
-        <w:t>их</w:t>
-      </w:r>
-      <w:r>
-        <w:rPr>
-          <w:rFonts w:ascii="Times New Roman" w:hAnsi="Times New Roman" w:cs="Times New Roman"/>
-          <w:sz w:val="28"/>
-          <w:lang w:val="uk-UA"/>
-        </w:rPr>
-        <w:t xml:space="preserve"> машин</w:t>
-      </w:r>
-      <w:r>
-        <w:rPr>
-          <w:rFonts w:ascii="Times New Roman" w:hAnsi="Times New Roman" w:cs="Times New Roman"/>
-          <w:sz w:val="28"/>
-          <w:lang w:val="uk-UA"/>
-        </w:rPr>
-        <w:t xml:space="preserve"> безпосередньо у фізичному регіоні де швидкодія системи найбільш важлива.</w:t>
+        <w:t>досягти ефекту підвищеної ефективності системи завдяки розміщенню додаткових горизонтально масштабованих обчислювальних машин безпосередньо у фізичному регіоні де швидкодія системи найбільш важлива.</w:t>
       </w:r>
     </w:p>
     <w:p>
@@ -7151,13 +6912,7 @@
         <w:rPr>
           <w:lang w:val="uk-UA"/>
         </w:rPr>
-        <w:t>С</w:t>
-      </w:r>
-      <w:r>
-        <w:rPr>
-          <w:lang w:val="uk-UA"/>
-        </w:rPr>
-        <w:t>ервіс «</w:t>
+        <w:t>Сервіс «</w:t>
       </w:r>
       <w:proofErr w:type="spellStart"/>
       <w:r>
@@ -7247,16 +7002,7 @@
           <w:szCs w:val="28"/>
           <w:lang w:val="uk-UA"/>
         </w:rPr>
-        <w:t>»</w:t>
-      </w:r>
-      <w:r>
-        <w:rPr>
-          <w:rFonts w:ascii="Times New Roman" w:hAnsi="Times New Roman" w:cs="Times New Roman"/>
-          <w:sz w:val="28"/>
-          <w:szCs w:val="28"/>
-          <w:lang w:val="uk-UA"/>
-        </w:rPr>
-        <w:t xml:space="preserve"> (</w:t>
+        <w:t>» (</w:t>
       </w:r>
       <w:r>
         <w:rPr>
@@ -7358,16 +7104,7 @@
           <w:szCs w:val="28"/>
           <w:lang w:val="uk-UA"/>
         </w:rPr>
-        <w:t>)</w:t>
-      </w:r>
-      <w:r>
-        <w:rPr>
-          <w:rFonts w:ascii="Times New Roman" w:hAnsi="Times New Roman" w:cs="Times New Roman"/>
-          <w:sz w:val="28"/>
-          <w:szCs w:val="28"/>
-          <w:lang w:val="uk-UA"/>
-        </w:rPr>
-        <w:t xml:space="preserve"> (надалі у цьому підрозділі – сервіс)</w:t>
+        <w:t>) (надалі у цьому підрозділі – сервіс)</w:t>
       </w:r>
       <w:r>
         <w:rPr>
@@ -7515,15 +7252,7 @@
           <w:sz w:val="28"/>
           <w:szCs w:val="28"/>
         </w:rPr>
-        <w:t>Backend</w:t>
-      </w:r>
-      <w:r>
-        <w:rPr>
-          <w:rFonts w:ascii="Times New Roman" w:hAnsi="Times New Roman" w:cs="Times New Roman"/>
-          <w:sz w:val="28"/>
-          <w:szCs w:val="28"/>
-        </w:rPr>
-        <w:t>s</w:t>
+        <w:t>Backends</w:t>
       </w:r>
       <w:proofErr w:type="spellEnd"/>
       <w:r>
@@ -7558,15 +7287,7 @@
           <w:sz w:val="28"/>
           <w:szCs w:val="28"/>
         </w:rPr>
-        <w:t>Frontend</w:t>
-      </w:r>
-      <w:r>
-        <w:rPr>
-          <w:rFonts w:ascii="Times New Roman" w:hAnsi="Times New Roman" w:cs="Times New Roman"/>
-          <w:sz w:val="28"/>
-          <w:szCs w:val="28"/>
-        </w:rPr>
-        <w:t>s</w:t>
+        <w:t>Frontends</w:t>
       </w:r>
       <w:r>
         <w:rPr>
@@ -7874,25 +7595,7 @@
           <w:szCs w:val="28"/>
           <w:lang w:val="uk-UA"/>
         </w:rPr>
-        <w:t xml:space="preserve"> дозволяє значно спростити розробку клієнтського додатку, адже </w:t>
-      </w:r>
-      <w:r>
-        <w:rPr>
-          <w:rFonts w:ascii="Times New Roman" w:hAnsi="Times New Roman" w:cs="Times New Roman"/>
-          <w:sz w:val="28"/>
-          <w:szCs w:val="28"/>
-          <w:lang w:val="uk-UA"/>
-        </w:rPr>
-        <w:t>клієнтськ</w:t>
-      </w:r>
-      <w:r>
-        <w:rPr>
-          <w:rFonts w:ascii="Times New Roman" w:hAnsi="Times New Roman" w:cs="Times New Roman"/>
-          <w:sz w:val="28"/>
-          <w:szCs w:val="28"/>
-          <w:lang w:val="uk-UA"/>
-        </w:rPr>
-        <w:t>а частина застосунку буде розвантажена ві</w:t>
+        <w:t xml:space="preserve"> дозволяє значно спростити розробку клієнтського додатку, адже клієнтська частина застосунку буде розвантажена ві</w:t>
       </w:r>
       <w:r>
         <w:rPr>
@@ -7919,16 +7622,7 @@
           <w:szCs w:val="28"/>
           <w:lang w:val="uk-UA"/>
         </w:rPr>
-        <w:t xml:space="preserve"> системи, а також споживати </w:t>
-      </w:r>
-      <w:r>
-        <w:rPr>
-          <w:rFonts w:ascii="Times New Roman" w:hAnsi="Times New Roman" w:cs="Times New Roman"/>
-          <w:sz w:val="28"/>
-          <w:szCs w:val="28"/>
-          <w:lang w:val="uk-UA"/>
-        </w:rPr>
-        <w:t>прикладний програмний інтерфе</w:t>
+        <w:t xml:space="preserve"> системи, а також споживати прикладний програмний інтерфе</w:t>
       </w:r>
       <w:r>
         <w:rPr>
@@ -7992,25 +7686,7 @@
           <w:szCs w:val="28"/>
           <w:lang w:val="uk-UA"/>
         </w:rPr>
-        <w:t xml:space="preserve"> та </w:t>
-      </w:r>
-      <w:r>
-        <w:rPr>
-          <w:rFonts w:ascii="Times New Roman" w:hAnsi="Times New Roman" w:cs="Times New Roman"/>
-          <w:sz w:val="28"/>
-          <w:szCs w:val="28"/>
-          <w:lang w:val="uk-UA"/>
-        </w:rPr>
-        <w:t>трансформує</w:t>
-      </w:r>
-      <w:r>
-        <w:rPr>
-          <w:rFonts w:ascii="Times New Roman" w:hAnsi="Times New Roman" w:cs="Times New Roman"/>
-          <w:sz w:val="28"/>
-          <w:szCs w:val="28"/>
-          <w:lang w:val="uk-UA"/>
-        </w:rPr>
-        <w:t xml:space="preserve"> дані, отримані від</w:t>
+        <w:t xml:space="preserve"> та трансформує дані, отримані від</w:t>
       </w:r>
       <w:r>
         <w:rPr>
@@ -8186,23 +7862,7 @@
           <w:sz w:val="28"/>
           <w:lang w:val="uk-UA"/>
         </w:rPr>
-        <w:t xml:space="preserve">Для запобігання негативних наслідків </w:t>
-      </w:r>
-      <w:r>
-        <w:rPr>
-          <w:rFonts w:ascii="Times New Roman" w:hAnsi="Times New Roman" w:cs="Times New Roman"/>
-          <w:sz w:val="28"/>
-          <w:lang w:val="uk-UA"/>
-        </w:rPr>
-        <w:t>розподілених</w:t>
-      </w:r>
-      <w:r>
-        <w:rPr>
-          <w:rFonts w:ascii="Times New Roman" w:hAnsi="Times New Roman" w:cs="Times New Roman"/>
-          <w:sz w:val="28"/>
-          <w:lang w:val="uk-UA"/>
-        </w:rPr>
-        <w:t xml:space="preserve"> систем, наведених вище, у застосунку використовується шифрування даних та їх цифрове підписання, що засвідчує цілісність даних та їх відправника. </w:t>
+        <w:t xml:space="preserve">Для запобігання негативних наслідків розподілених систем, наведених вище, у застосунку використовується шифрування даних та їх цифрове підписання, що засвідчує цілісність даних та їх відправника. </w:t>
       </w:r>
       <w:r>
         <w:rPr>
@@ -8679,63 +8339,15 @@
           <w:sz w:val="28"/>
           <w:lang w:val="uk-UA"/>
         </w:rPr>
-        <w:t xml:space="preserve"> (надалі, </w:t>
-      </w:r>
-      <w:r>
-        <w:rPr>
-          <w:rFonts w:ascii="Times New Roman" w:hAnsi="Times New Roman" w:cs="Times New Roman"/>
-          <w:sz w:val="28"/>
-          <w:lang w:val="uk-UA"/>
-        </w:rPr>
-        <w:t>даному підрозділі,</w:t>
-      </w:r>
-      <w:r>
-        <w:rPr>
-          <w:rFonts w:ascii="Times New Roman" w:hAnsi="Times New Roman" w:cs="Times New Roman"/>
-          <w:sz w:val="28"/>
-          <w:lang w:val="uk-UA"/>
-        </w:rPr>
-        <w:t xml:space="preserve"> «сервіс»): анонімне і авторизоване. Анонімне </w:t>
-      </w:r>
-      <w:r>
-        <w:rPr>
-          <w:rFonts w:ascii="Times New Roman" w:hAnsi="Times New Roman" w:cs="Times New Roman"/>
-          <w:sz w:val="28"/>
-          <w:lang w:val="uk-UA"/>
-        </w:rPr>
-        <w:t>з’єднання</w:t>
-      </w:r>
-      <w:r>
-        <w:rPr>
-          <w:rFonts w:ascii="Times New Roman" w:hAnsi="Times New Roman" w:cs="Times New Roman"/>
-          <w:sz w:val="28"/>
-          <w:lang w:val="uk-UA"/>
-        </w:rPr>
-        <w:t xml:space="preserve"> надає користувачу значно обмежений функціонал і застосовується для того щоб користувач міг зареєструватись у системі. </w:t>
-      </w:r>
-      <w:r>
-        <w:rPr>
-          <w:rFonts w:ascii="Times New Roman" w:hAnsi="Times New Roman" w:cs="Times New Roman"/>
-          <w:sz w:val="28"/>
-          <w:lang w:val="uk-UA"/>
-        </w:rPr>
-        <w:t xml:space="preserve">Авторизоване </w:t>
-      </w:r>
-      <w:r>
-        <w:rPr>
-          <w:rFonts w:ascii="Times New Roman" w:hAnsi="Times New Roman" w:cs="Times New Roman"/>
-          <w:sz w:val="28"/>
-          <w:lang w:val="uk-UA"/>
-        </w:rPr>
-        <w:t>з’єднання</w:t>
-      </w:r>
-      <w:r>
-        <w:rPr>
-          <w:rFonts w:ascii="Times New Roman" w:hAnsi="Times New Roman" w:cs="Times New Roman"/>
-          <w:sz w:val="28"/>
-          <w:lang w:val="uk-UA"/>
-        </w:rPr>
-        <w:t xml:space="preserve"> вимагає від користувача коректну пару імені та паролю. Обидва з’єднання захищені серверним сертифікатом.</w:t>
+        <w:t xml:space="preserve"> (надалі, даному підрозділі, «сервіс»): анонімне і авторизоване. Анонімне з’єднання надає користувачу значно обмежений функціонал і застосовується для того щоб користувач міг зареєструватись у системі. </w:t>
+      </w:r>
+      <w:r>
+        <w:rPr>
+          <w:rFonts w:ascii="Times New Roman" w:hAnsi="Times New Roman" w:cs="Times New Roman"/>
+          <w:sz w:val="28"/>
+          <w:lang w:val="uk-UA"/>
+        </w:rPr>
+        <w:t>Авторизоване з’єднання вимагає від користувача коректну пару імені та паролю. Обидва з’єднання захищені серверним сертифікатом.</w:t>
       </w:r>
     </w:p>
     <w:p>
@@ -8952,55 +8564,7 @@
           <w:sz w:val="28"/>
           <w:lang w:val="uk-UA"/>
         </w:rPr>
-        <w:t>надалі, у даному підрозділі</w:t>
-      </w:r>
-      <w:r>
-        <w:rPr>
-          <w:rFonts w:ascii="Times New Roman" w:hAnsi="Times New Roman" w:cs="Times New Roman"/>
-          <w:sz w:val="28"/>
-          <w:lang w:val="uk-UA"/>
-        </w:rPr>
-        <w:t xml:space="preserve">, «сервіси»). Взаємодія між сервісами захищена шляхом використання сертифікатів. Сервіс, що ініціює підключення до іншого сервісу, має надати свій сертифікат сервісу, до якого він ініціював підключення, наданий сертифікат має бути у списку сертифікатів яким довіряє сервіс до якого встановлюється підключення; сервіс, </w:t>
-      </w:r>
-      <w:r>
-        <w:rPr>
-          <w:rFonts w:ascii="Times New Roman" w:hAnsi="Times New Roman" w:cs="Times New Roman"/>
-          <w:sz w:val="28"/>
-          <w:lang w:val="uk-UA"/>
-        </w:rPr>
-        <w:t>до якого встановлюється підключення</w:t>
-      </w:r>
-      <w:r>
-        <w:rPr>
-          <w:rFonts w:ascii="Times New Roman" w:hAnsi="Times New Roman" w:cs="Times New Roman"/>
-          <w:sz w:val="28"/>
-          <w:lang w:val="uk-UA"/>
-        </w:rPr>
-        <w:t xml:space="preserve">, надає свій сертифікат сервісу, </w:t>
-      </w:r>
-      <w:r>
-        <w:rPr>
-          <w:rFonts w:ascii="Times New Roman" w:hAnsi="Times New Roman" w:cs="Times New Roman"/>
-          <w:sz w:val="28"/>
-          <w:lang w:val="uk-UA"/>
-        </w:rPr>
-        <w:t>що ініціює підключення</w:t>
-      </w:r>
-      <w:r>
-        <w:rPr>
-          <w:rFonts w:ascii="Times New Roman" w:hAnsi="Times New Roman" w:cs="Times New Roman"/>
-          <w:sz w:val="28"/>
-          <w:lang w:val="uk-UA"/>
-        </w:rPr>
-        <w:t xml:space="preserve">, для його перевірки. Якщо обидва сертифікати успішно проходять перевірку, встановлюється з’єднання, захищене сертифікатом сервісу який виступає у ролі сервера (сервіс до </w:t>
-      </w:r>
-      <w:r>
-        <w:rPr>
-          <w:rFonts w:ascii="Times New Roman" w:hAnsi="Times New Roman" w:cs="Times New Roman"/>
-          <w:sz w:val="28"/>
-          <w:lang w:val="uk-UA"/>
-        </w:rPr>
-        <w:t xml:space="preserve">якого </w:t>
+        <w:t xml:space="preserve">надалі, у даному підрозділі, «сервіси»). Взаємодія між сервісами захищена шляхом використання сертифікатів. Сервіс, що ініціює підключення до іншого сервісу, має надати свій сертифікат сервісу, до якого він ініціював підключення, наданий сертифікат має бути у списку сертифікатів яким довіряє сервіс до якого встановлюється підключення; сервіс, до якого встановлюється підключення, надає свій сертифікат сервісу, що ініціює підключення, для його перевірки. Якщо обидва сертифікати успішно проходять перевірку, встановлюється з’єднання, захищене сертифікатом сервісу який виступає у ролі сервера (сервіс до якого </w:t>
       </w:r>
       <w:proofErr w:type="spellStart"/>
       <w:r>
@@ -9018,23 +8582,7 @@
           <w:sz w:val="28"/>
           <w:lang w:val="uk-UA"/>
         </w:rPr>
-        <w:t xml:space="preserve"> </w:t>
-      </w:r>
-      <w:r>
-        <w:rPr>
-          <w:rFonts w:ascii="Times New Roman" w:hAnsi="Times New Roman" w:cs="Times New Roman"/>
-          <w:sz w:val="28"/>
-          <w:lang w:val="uk-UA"/>
-        </w:rPr>
-        <w:t>підключення</w:t>
-      </w:r>
-      <w:r>
-        <w:rPr>
-          <w:rFonts w:ascii="Times New Roman" w:hAnsi="Times New Roman" w:cs="Times New Roman"/>
-          <w:sz w:val="28"/>
-          <w:lang w:val="uk-UA"/>
-        </w:rPr>
-        <w:t>).</w:t>
+        <w:t xml:space="preserve"> підключення).</w:t>
       </w:r>
     </w:p>
     <w:p>
@@ -12824,6 +12372,7 @@
   <w:style w:type="character" w:default="1" w:styleId="DefaultParagraphFont">
     <w:name w:val="Default Paragraph Font"/>
     <w:uiPriority w:val="1"/>
+    <w:semiHidden/>
     <w:unhideWhenUsed/>
   </w:style>
   <w:style w:type="table" w:default="1" w:styleId="TableNormal">

</xml_diff>